<commit_message>
SEO optimization to SEO
</commit_message>
<xml_diff>
--- a/docs/SudarshanSuryaprakashCV.docx
+++ b/docs/SudarshanSuryaprakashCV.docx
@@ -3134,7 +3134,7 @@
           <w:rFonts w:cs="Arial"/>
           <w:szCs w:val="20"/>
         </w:rPr>
-        <w:t>Promoted brand awareness through SEO optimization and attractive web</w:t>
+        <w:t>Promoted brand awareness through SEO and attractive web</w:t>
       </w:r>
       <w:r>
         <w:rPr>
@@ -9217,6 +9217,7 @@
     <w:lsdException w:name="HTML Sample" w:semiHidden="1" w:unhideWhenUsed="1"/>
     <w:lsdException w:name="HTML Typewriter" w:semiHidden="1" w:unhideWhenUsed="1"/>
     <w:lsdException w:name="HTML Variable" w:semiHidden="1" w:unhideWhenUsed="1"/>
+    <w:lsdException w:name="Normal Table" w:semiHidden="1" w:unhideWhenUsed="1"/>
     <w:lsdException w:name="annotation subject" w:semiHidden="1" w:unhideWhenUsed="1"/>
     <w:lsdException w:name="No List" w:semiHidden="1" w:unhideWhenUsed="1"/>
     <w:lsdException w:name="Outline List 1" w:semiHidden="1" w:unhideWhenUsed="1"/>
@@ -9263,8 +9264,10 @@
     <w:lsdException w:name="Table Subtle 2" w:semiHidden="1" w:unhideWhenUsed="1"/>
     <w:lsdException w:name="Table Web 1" w:semiHidden="1" w:unhideWhenUsed="1"/>
     <w:lsdException w:name="Table Web 2" w:semiHidden="1" w:unhideWhenUsed="1"/>
+    <w:lsdException w:name="Table Web 3" w:semiHidden="1" w:unhideWhenUsed="1"/>
     <w:lsdException w:name="Balloon Text" w:semiHidden="1" w:unhideWhenUsed="1"/>
     <w:lsdException w:name="Table Grid" w:uiPriority="59"/>
+    <w:lsdException w:name="Table Theme" w:semiHidden="1" w:unhideWhenUsed="1"/>
     <w:lsdException w:name="Placeholder Text" w:uiPriority="67"/>
     <w:lsdException w:name="No Spacing" w:uiPriority="68"/>
     <w:lsdException w:name="Light Shading" w:uiPriority="69"/>

</xml_diff>